<commit_message>
WIP document 0.7 (2)
</commit_message>
<xml_diff>
--- a/docs/2021-03-13_Proftaakdocument_v0.7.docx
+++ b/docs/2021-03-13_Proftaakdocument_v0.7.docx
@@ -596,17 +596,7 @@
                                         <w:szCs w:val="20"/>
                                         <w:lang w:val="nl-NL"/>
                                       </w:rPr>
-                                      <w:t xml:space="preserve">Brabotica </w:t>
-                                    </w:r>
-                                    <w:r>
-                                      <w:rPr>
-                                        <w:rFonts w:ascii="OCR A Extended" w:hAnsi="OCR A Extended"/>
-                                        <w:color w:val="595959" w:themeColor="text1" w:themeTint="A6"/>
-                                        <w:sz w:val="20"/>
-                                        <w:szCs w:val="20"/>
-                                        <w:lang w:val="nl-NL"/>
-                                      </w:rPr>
-                                      <w:t>2.0 - Versie 0.</w:t>
+                                      <w:t>Brabotica 2.0 - Versie 0.</w:t>
                                     </w:r>
                                     <w:r>
                                       <w:rPr>
@@ -705,17 +695,7 @@
                                   <w:szCs w:val="20"/>
                                   <w:lang w:val="nl-NL"/>
                                 </w:rPr>
-                                <w:t xml:space="preserve">Brabotica </w:t>
-                              </w:r>
-                              <w:r>
-                                <w:rPr>
-                                  <w:rFonts w:ascii="OCR A Extended" w:hAnsi="OCR A Extended"/>
-                                  <w:color w:val="595959" w:themeColor="text1" w:themeTint="A6"/>
-                                  <w:sz w:val="20"/>
-                                  <w:szCs w:val="20"/>
-                                  <w:lang w:val="nl-NL"/>
-                                </w:rPr>
-                                <w:t>2.0 - Versie 0.</w:t>
+                                <w:t>Brabotica 2.0 - Versie 0.</w:t>
                               </w:r>
                               <w:r>
                                 <w:rPr>
@@ -1115,7 +1095,7 @@
           <w:r>
             <w:fldChar w:fldCharType="separate"/>
           </w:r>
-          <w:hyperlink w:anchor="_Toc66545691" w:history="1">
+          <w:hyperlink w:anchor="_Toc66548283" w:history="1">
             <w:r>
               <w:rPr>
                 <w:rStyle w:val="Hyperlink"/>
@@ -1138,7 +1118,7 @@
               <w:rPr>
                 <w:webHidden/>
               </w:rPr>
-              <w:instrText xml:space="preserve"> PAGEREF _Toc66545691 \h </w:instrText>
+              <w:instrText xml:space="preserve"> PAGEREF _Toc66548283 \h </w:instrText>
             </w:r>
             <w:r>
               <w:rPr>
@@ -1175,7 +1155,7 @@
               <w:lang w:val="en-NL" w:eastAsia="ja-JP"/>
             </w:rPr>
           </w:pPr>
-          <w:hyperlink w:anchor="_Toc66545692" w:history="1">
+          <w:hyperlink w:anchor="_Toc66548284" w:history="1">
             <w:r>
               <w:rPr>
                 <w:rStyle w:val="Hyperlink"/>
@@ -1213,7 +1193,7 @@
               <w:rPr>
                 <w:webHidden/>
               </w:rPr>
-              <w:instrText xml:space="preserve"> PAGEREF _Toc66545692 \h </w:instrText>
+              <w:instrText xml:space="preserve"> PAGEREF _Toc66548284 \h </w:instrText>
             </w:r>
             <w:r>
               <w:rPr>
@@ -1250,7 +1230,7 @@
               <w:lang w:val="en-NL" w:eastAsia="ja-JP"/>
             </w:rPr>
           </w:pPr>
-          <w:hyperlink w:anchor="_Toc66545693" w:history="1">
+          <w:hyperlink w:anchor="_Toc66548285" w:history="1">
             <w:r>
               <w:rPr>
                 <w:rStyle w:val="Hyperlink"/>
@@ -1288,7 +1268,7 @@
               <w:rPr>
                 <w:webHidden/>
               </w:rPr>
-              <w:instrText xml:space="preserve"> PAGEREF _Toc66545693 \h </w:instrText>
+              <w:instrText xml:space="preserve"> PAGEREF _Toc66548285 \h </w:instrText>
             </w:r>
             <w:r>
               <w:rPr>
@@ -1328,7 +1308,7 @@
               <w:lang w:val="en-NL" w:eastAsia="ja-JP"/>
             </w:rPr>
           </w:pPr>
-          <w:hyperlink w:anchor="_Toc66545694" w:history="1">
+          <w:hyperlink w:anchor="_Toc66548286" w:history="1">
             <w:r>
               <w:rPr>
                 <w:rStyle w:val="Hyperlink"/>
@@ -1370,7 +1350,7 @@
                 <w:noProof/>
                 <w:webHidden/>
               </w:rPr>
-              <w:instrText xml:space="preserve"> PAGEREF _Toc66545694 \h </w:instrText>
+              <w:instrText xml:space="preserve"> PAGEREF _Toc66548286 \h </w:instrText>
             </w:r>
             <w:r>
               <w:rPr>
@@ -1414,7 +1394,7 @@
               <w:lang w:val="en-NL" w:eastAsia="ja-JP"/>
             </w:rPr>
           </w:pPr>
-          <w:hyperlink w:anchor="_Toc66545695" w:history="1">
+          <w:hyperlink w:anchor="_Toc66548287" w:history="1">
             <w:r>
               <w:rPr>
                 <w:rStyle w:val="Hyperlink"/>
@@ -1456,7 +1436,7 @@
                 <w:noProof/>
                 <w:webHidden/>
               </w:rPr>
-              <w:instrText xml:space="preserve"> PAGEREF _Toc66545695 \h </w:instrText>
+              <w:instrText xml:space="preserve"> PAGEREF _Toc66548287 \h </w:instrText>
             </w:r>
             <w:r>
               <w:rPr>
@@ -1500,7 +1480,7 @@
               <w:lang w:val="en-NL" w:eastAsia="ja-JP"/>
             </w:rPr>
           </w:pPr>
-          <w:hyperlink w:anchor="_Toc66545696" w:history="1">
+          <w:hyperlink w:anchor="_Toc66548288" w:history="1">
             <w:r>
               <w:rPr>
                 <w:rStyle w:val="Hyperlink"/>
@@ -1542,7 +1522,7 @@
                 <w:noProof/>
                 <w:webHidden/>
               </w:rPr>
-              <w:instrText xml:space="preserve"> PAGEREF _Toc66545696 \h </w:instrText>
+              <w:instrText xml:space="preserve"> PAGEREF _Toc66548288 \h </w:instrText>
             </w:r>
             <w:r>
               <w:rPr>
@@ -1583,7 +1563,7 @@
               <w:lang w:val="en-NL" w:eastAsia="ja-JP"/>
             </w:rPr>
           </w:pPr>
-          <w:hyperlink w:anchor="_Toc66545697" w:history="1">
+          <w:hyperlink w:anchor="_Toc66548289" w:history="1">
             <w:r>
               <w:rPr>
                 <w:rStyle w:val="Hyperlink"/>
@@ -1621,7 +1601,7 @@
               <w:rPr>
                 <w:webHidden/>
               </w:rPr>
-              <w:instrText xml:space="preserve"> PAGEREF _Toc66545697 \h </w:instrText>
+              <w:instrText xml:space="preserve"> PAGEREF _Toc66548289 \h </w:instrText>
             </w:r>
             <w:r>
               <w:rPr>
@@ -1661,7 +1641,7 @@
               <w:lang w:val="en-NL" w:eastAsia="ja-JP"/>
             </w:rPr>
           </w:pPr>
-          <w:hyperlink w:anchor="_Toc66545698" w:history="1">
+          <w:hyperlink w:anchor="_Toc66548290" w:history="1">
             <w:r>
               <w:rPr>
                 <w:rStyle w:val="Hyperlink"/>
@@ -1703,7 +1683,7 @@
                 <w:noProof/>
                 <w:webHidden/>
               </w:rPr>
-              <w:instrText xml:space="preserve"> PAGEREF _Toc66545698 \h </w:instrText>
+              <w:instrText xml:space="preserve"> PAGEREF _Toc66548290 \h </w:instrText>
             </w:r>
             <w:r>
               <w:rPr>
@@ -1747,7 +1727,7 @@
               <w:lang w:val="en-NL" w:eastAsia="ja-JP"/>
             </w:rPr>
           </w:pPr>
-          <w:hyperlink w:anchor="_Toc66545699" w:history="1">
+          <w:hyperlink w:anchor="_Toc66548291" w:history="1">
             <w:r>
               <w:rPr>
                 <w:rStyle w:val="Hyperlink"/>
@@ -1789,7 +1769,7 @@
                 <w:noProof/>
                 <w:webHidden/>
               </w:rPr>
-              <w:instrText xml:space="preserve"> PAGEREF _Toc66545699 \h </w:instrText>
+              <w:instrText xml:space="preserve"> PAGEREF _Toc66548291 \h </w:instrText>
             </w:r>
             <w:r>
               <w:rPr>
@@ -1833,7 +1813,7 @@
               <w:lang w:val="en-NL" w:eastAsia="ja-JP"/>
             </w:rPr>
           </w:pPr>
-          <w:hyperlink w:anchor="_Toc66545700" w:history="1">
+          <w:hyperlink w:anchor="_Toc66548292" w:history="1">
             <w:r>
               <w:rPr>
                 <w:rStyle w:val="Hyperlink"/>
@@ -1875,7 +1855,7 @@
                 <w:noProof/>
                 <w:webHidden/>
               </w:rPr>
-              <w:instrText xml:space="preserve"> PAGEREF _Toc66545700 \h </w:instrText>
+              <w:instrText xml:space="preserve"> PAGEREF _Toc66548292 \h </w:instrText>
             </w:r>
             <w:r>
               <w:rPr>
@@ -1919,7 +1899,7 @@
               <w:lang w:val="en-NL" w:eastAsia="ja-JP"/>
             </w:rPr>
           </w:pPr>
-          <w:hyperlink w:anchor="_Toc66545701" w:history="1">
+          <w:hyperlink w:anchor="_Toc66548293" w:history="1">
             <w:r>
               <w:rPr>
                 <w:rStyle w:val="Hyperlink"/>
@@ -1961,7 +1941,7 @@
                 <w:noProof/>
                 <w:webHidden/>
               </w:rPr>
-              <w:instrText xml:space="preserve"> PAGEREF _Toc66545701 \h </w:instrText>
+              <w:instrText xml:space="preserve"> PAGEREF _Toc66548293 \h </w:instrText>
             </w:r>
             <w:r>
               <w:rPr>
@@ -2002,7 +1982,7 @@
               <w:lang w:val="en-NL" w:eastAsia="ja-JP"/>
             </w:rPr>
           </w:pPr>
-          <w:hyperlink w:anchor="_Toc66545702" w:history="1">
+          <w:hyperlink w:anchor="_Toc66548294" w:history="1">
             <w:r>
               <w:rPr>
                 <w:rStyle w:val="Hyperlink"/>
@@ -2042,7 +2022,7 @@
               <w:rPr>
                 <w:webHidden/>
               </w:rPr>
-              <w:instrText xml:space="preserve"> PAGEREF _Toc66545702 \h </w:instrText>
+              <w:instrText xml:space="preserve"> PAGEREF _Toc66548294 \h </w:instrText>
             </w:r>
             <w:r>
               <w:rPr>
@@ -2082,7 +2062,7 @@
               <w:lang w:val="en-NL" w:eastAsia="ja-JP"/>
             </w:rPr>
           </w:pPr>
-          <w:hyperlink w:anchor="_Toc66545703" w:history="1">
+          <w:hyperlink w:anchor="_Toc66548295" w:history="1">
             <w:r>
               <w:rPr>
                 <w:rStyle w:val="Hyperlink"/>
@@ -2124,7 +2104,7 @@
                 <w:noProof/>
                 <w:webHidden/>
               </w:rPr>
-              <w:instrText xml:space="preserve"> PAGEREF _Toc66545703 \h </w:instrText>
+              <w:instrText xml:space="preserve"> PAGEREF _Toc66548295 \h </w:instrText>
             </w:r>
             <w:r>
               <w:rPr>
@@ -2165,7 +2145,7 @@
               <w:lang w:val="en-NL" w:eastAsia="ja-JP"/>
             </w:rPr>
           </w:pPr>
-          <w:hyperlink w:anchor="_Toc66545704" w:history="1">
+          <w:hyperlink w:anchor="_Toc66548296" w:history="1">
             <w:r>
               <w:rPr>
                 <w:rStyle w:val="Hyperlink"/>
@@ -2203,7 +2183,7 @@
               <w:rPr>
                 <w:webHidden/>
               </w:rPr>
-              <w:instrText xml:space="preserve"> PAGEREF _Toc66545704 \h </w:instrText>
+              <w:instrText xml:space="preserve"> PAGEREF _Toc66548296 \h </w:instrText>
             </w:r>
             <w:r>
               <w:rPr>
@@ -2240,7 +2220,7 @@
               <w:lang w:val="en-NL" w:eastAsia="ja-JP"/>
             </w:rPr>
           </w:pPr>
-          <w:hyperlink w:anchor="_Toc66545705" w:history="1">
+          <w:hyperlink w:anchor="_Toc66548297" w:history="1">
             <w:r>
               <w:rPr>
                 <w:rStyle w:val="Hyperlink"/>
@@ -2278,7 +2258,7 @@
               <w:rPr>
                 <w:webHidden/>
               </w:rPr>
-              <w:instrText xml:space="preserve"> PAGEREF _Toc66545705 \h </w:instrText>
+              <w:instrText xml:space="preserve"> PAGEREF _Toc66548297 \h </w:instrText>
             </w:r>
             <w:r>
               <w:rPr>
@@ -2318,7 +2298,7 @@
               <w:lang w:val="en-NL" w:eastAsia="ja-JP"/>
             </w:rPr>
           </w:pPr>
-          <w:hyperlink w:anchor="_Toc66545706" w:history="1">
+          <w:hyperlink w:anchor="_Toc66548298" w:history="1">
             <w:r>
               <w:rPr>
                 <w:rStyle w:val="Hyperlink"/>
@@ -2362,7 +2342,7 @@
                 <w:noProof/>
                 <w:webHidden/>
               </w:rPr>
-              <w:instrText xml:space="preserve"> PAGEREF _Toc66545706 \h </w:instrText>
+              <w:instrText xml:space="preserve"> PAGEREF _Toc66548298 \h </w:instrText>
             </w:r>
             <w:r>
               <w:rPr>
@@ -2406,7 +2386,7 @@
               <w:lang w:val="en-NL" w:eastAsia="ja-JP"/>
             </w:rPr>
           </w:pPr>
-          <w:hyperlink w:anchor="_Toc66545707" w:history="1">
+          <w:hyperlink w:anchor="_Toc66548299" w:history="1">
             <w:r>
               <w:rPr>
                 <w:rStyle w:val="Hyperlink"/>
@@ -2450,7 +2430,7 @@
                 <w:noProof/>
                 <w:webHidden/>
               </w:rPr>
-              <w:instrText xml:space="preserve"> PAGEREF _Toc66545707 \h </w:instrText>
+              <w:instrText xml:space="preserve"> PAGEREF _Toc66548299 \h </w:instrText>
             </w:r>
             <w:r>
               <w:rPr>
@@ -2494,7 +2474,7 @@
               <w:lang w:val="en-NL" w:eastAsia="ja-JP"/>
             </w:rPr>
           </w:pPr>
-          <w:hyperlink w:anchor="_Toc66545708" w:history="1">
+          <w:hyperlink w:anchor="_Toc66548300" w:history="1">
             <w:r>
               <w:rPr>
                 <w:rStyle w:val="Hyperlink"/>
@@ -2538,7 +2518,7 @@
                 <w:noProof/>
                 <w:webHidden/>
               </w:rPr>
-              <w:instrText xml:space="preserve"> PAGEREF _Toc66545708 \h </w:instrText>
+              <w:instrText xml:space="preserve"> PAGEREF _Toc66548300 \h </w:instrText>
             </w:r>
             <w:r>
               <w:rPr>
@@ -2582,7 +2562,7 @@
               <w:lang w:val="en-NL" w:eastAsia="ja-JP"/>
             </w:rPr>
           </w:pPr>
-          <w:hyperlink w:anchor="_Toc66545709" w:history="1">
+          <w:hyperlink w:anchor="_Toc66548301" w:history="1">
             <w:r>
               <w:rPr>
                 <w:rStyle w:val="Hyperlink"/>
@@ -2626,7 +2606,7 @@
                 <w:noProof/>
                 <w:webHidden/>
               </w:rPr>
-              <w:instrText xml:space="preserve"> PAGEREF _Toc66545709 \h </w:instrText>
+              <w:instrText xml:space="preserve"> PAGEREF _Toc66548301 \h </w:instrText>
             </w:r>
             <w:r>
               <w:rPr>
@@ -2670,7 +2650,7 @@
               <w:lang w:val="en-NL" w:eastAsia="ja-JP"/>
             </w:rPr>
           </w:pPr>
-          <w:hyperlink w:anchor="_Toc66545710" w:history="1">
+          <w:hyperlink w:anchor="_Toc66548302" w:history="1">
             <w:r>
               <w:rPr>
                 <w:rStyle w:val="Hyperlink"/>
@@ -2714,7 +2694,7 @@
                 <w:noProof/>
                 <w:webHidden/>
               </w:rPr>
-              <w:instrText xml:space="preserve"> PAGEREF _Toc66545710 \h </w:instrText>
+              <w:instrText xml:space="preserve"> PAGEREF _Toc66548302 \h </w:instrText>
             </w:r>
             <w:r>
               <w:rPr>
@@ -2758,7 +2738,7 @@
               <w:lang w:val="en-NL" w:eastAsia="ja-JP"/>
             </w:rPr>
           </w:pPr>
-          <w:hyperlink w:anchor="_Toc66545711" w:history="1">
+          <w:hyperlink w:anchor="_Toc66548303" w:history="1">
             <w:r>
               <w:rPr>
                 <w:rStyle w:val="Hyperlink"/>
@@ -2802,7 +2782,7 @@
                 <w:noProof/>
                 <w:webHidden/>
               </w:rPr>
-              <w:instrText xml:space="preserve"> PAGEREF _Toc66545711 \h </w:instrText>
+              <w:instrText xml:space="preserve"> PAGEREF _Toc66548303 \h </w:instrText>
             </w:r>
             <w:r>
               <w:rPr>
@@ -2846,7 +2826,7 @@
               <w:lang w:val="en-NL" w:eastAsia="ja-JP"/>
             </w:rPr>
           </w:pPr>
-          <w:hyperlink w:anchor="_Toc66545712" w:history="1">
+          <w:hyperlink w:anchor="_Toc66548304" w:history="1">
             <w:r>
               <w:rPr>
                 <w:rStyle w:val="Hyperlink"/>
@@ -2890,7 +2870,7 @@
                 <w:noProof/>
                 <w:webHidden/>
               </w:rPr>
-              <w:instrText xml:space="preserve"> PAGEREF _Toc66545712 \h </w:instrText>
+              <w:instrText xml:space="preserve"> PAGEREF _Toc66548304 \h </w:instrText>
             </w:r>
             <w:r>
               <w:rPr>
@@ -2934,7 +2914,7 @@
               <w:lang w:val="en-NL" w:eastAsia="ja-JP"/>
             </w:rPr>
           </w:pPr>
-          <w:hyperlink w:anchor="_Toc66545713" w:history="1">
+          <w:hyperlink w:anchor="_Toc66548305" w:history="1">
             <w:r>
               <w:rPr>
                 <w:rStyle w:val="Hyperlink"/>
@@ -2978,7 +2958,7 @@
                 <w:noProof/>
                 <w:webHidden/>
               </w:rPr>
-              <w:instrText xml:space="preserve"> PAGEREF _Toc66545713 \h </w:instrText>
+              <w:instrText xml:space="preserve"> PAGEREF _Toc66548305 \h </w:instrText>
             </w:r>
             <w:r>
               <w:rPr>
@@ -3022,7 +3002,7 @@
               <w:lang w:val="en-NL" w:eastAsia="ja-JP"/>
             </w:rPr>
           </w:pPr>
-          <w:hyperlink w:anchor="_Toc66545714" w:history="1">
+          <w:hyperlink w:anchor="_Toc66548306" w:history="1">
             <w:r>
               <w:rPr>
                 <w:rStyle w:val="Hyperlink"/>
@@ -3066,7 +3046,7 @@
                 <w:noProof/>
                 <w:webHidden/>
               </w:rPr>
-              <w:instrText xml:space="preserve"> PAGEREF _Toc66545714 \h </w:instrText>
+              <w:instrText xml:space="preserve"> PAGEREF _Toc66548306 \h </w:instrText>
             </w:r>
             <w:r>
               <w:rPr>
@@ -3134,7 +3114,7 @@
           <w:lang w:val="en-US"/>
         </w:rPr>
       </w:pPr>
-      <w:bookmarkStart w:id="0" w:name="_Toc66545691"/>
+      <w:bookmarkStart w:id="0" w:name="_Toc66548283"/>
       <w:r>
         <w:lastRenderedPageBreak/>
         <w:t>Versiehistorie</w:t>
@@ -3723,7 +3703,7 @@
       <w:pPr>
         <w:pStyle w:val="Heading1"/>
       </w:pPr>
-      <w:bookmarkStart w:id="1" w:name="_Toc66545692"/>
+      <w:bookmarkStart w:id="1" w:name="_Toc66548284"/>
       <w:r>
         <w:lastRenderedPageBreak/>
         <w:t>1</w:t>
@@ -3760,7 +3740,13 @@
         </w:numPr>
       </w:pPr>
       <w:r>
-        <w:t>Een klantensysteem waarin klanten zich kunnen aanmelden en waar ze kunnen inloggen;</w:t>
+        <w:t xml:space="preserve">Een </w:t>
+      </w:r>
+      <w:r>
+        <w:t>gebruikerssysteem</w:t>
+      </w:r>
+      <w:r>
+        <w:t xml:space="preserve"> waarin klanten zich kunnen aanmelden en waar ze kunnen inloggen;</w:t>
       </w:r>
     </w:p>
     <w:p>
@@ -3808,10 +3794,10 @@
           <w:noProof/>
         </w:rPr>
         <w:drawing>
-          <wp:inline distT="0" distB="0" distL="0" distR="0" wp14:anchorId="7EFA8E5A" wp14:editId="4E7C4CF3">
-            <wp:extent cx="5753100" cy="4095750"/>
-            <wp:effectExtent l="0" t="0" r="0" b="0"/>
-            <wp:docPr id="1" name="Picture 1"/>
+          <wp:inline distT="0" distB="0" distL="0" distR="0" wp14:anchorId="57195F8A" wp14:editId="70DA4B3A">
+            <wp:extent cx="5760720" cy="4095115"/>
+            <wp:effectExtent l="0" t="0" r="0" b="635"/>
+            <wp:docPr id="2" name="Picture 2" descr="Diagram&#10;&#10;Description automatically generated"/>
             <wp:cNvGraphicFramePr>
               <a:graphicFrameLocks xmlns:a="http://schemas.openxmlformats.org/drawingml/2006/main" noChangeAspect="1"/>
             </wp:cNvGraphicFramePr>
@@ -3819,10 +3805,8 @@
               <a:graphicData uri="http://schemas.openxmlformats.org/drawingml/2006/picture">
                 <pic:pic xmlns:pic="http://schemas.openxmlformats.org/drawingml/2006/picture">
                   <pic:nvPicPr>
-                    <pic:cNvPr id="0" name="Picture 1"/>
-                    <pic:cNvPicPr>
-                      <a:picLocks noChangeAspect="1" noChangeArrowheads="1"/>
-                    </pic:cNvPicPr>
+                    <pic:cNvPr id="2" name="Picture 2" descr="Diagram&#10;&#10;Description automatically generated"/>
+                    <pic:cNvPicPr/>
                   </pic:nvPicPr>
                   <pic:blipFill>
                     <a:blip r:embed="rId11">
@@ -3832,23 +3816,18 @@
                         </a:ext>
                       </a:extLst>
                     </a:blip>
-                    <a:srcRect/>
                     <a:stretch>
                       <a:fillRect/>
                     </a:stretch>
                   </pic:blipFill>
-                  <pic:spPr bwMode="auto">
+                  <pic:spPr>
                     <a:xfrm>
                       <a:off x="0" y="0"/>
-                      <a:ext cx="5753100" cy="4095750"/>
+                      <a:ext cx="5760720" cy="4095115"/>
                     </a:xfrm>
                     <a:prstGeom prst="rect">
                       <a:avLst/>
                     </a:prstGeom>
-                    <a:noFill/>
-                    <a:ln>
-                      <a:noFill/>
-                    </a:ln>
                   </pic:spPr>
                 </pic:pic>
               </a:graphicData>
@@ -3865,14 +3844,27 @@
       <w:r>
         <w:t xml:space="preserve">Figuur </w:t>
       </w:r>
-      <w:fldSimple w:instr=" SEQ Figuur \* ARABIC ">
-        <w:r>
-          <w:rPr>
-            <w:noProof/>
-          </w:rPr>
-          <w:t>1</w:t>
-        </w:r>
-      </w:fldSimple>
+      <w:r>
+        <w:fldChar w:fldCharType="begin"/>
+      </w:r>
+      <w:r>
+        <w:instrText xml:space="preserve"> SEQ Figuur \* ARABIC </w:instrText>
+      </w:r>
+      <w:r>
+        <w:fldChar w:fldCharType="separate"/>
+      </w:r>
+      <w:r>
+        <w:rPr>
+          <w:noProof/>
+        </w:rPr>
+        <w:t>1</w:t>
+      </w:r>
+      <w:r>
+        <w:rPr>
+          <w:noProof/>
+        </w:rPr>
+        <w:fldChar w:fldCharType="end"/>
+      </w:r>
       <w:r>
         <w:t>: Schema algemene beschrijving</w:t>
       </w:r>
@@ -3886,7 +3878,7 @@
       <w:pPr>
         <w:pStyle w:val="Heading1"/>
       </w:pPr>
-      <w:bookmarkStart w:id="2" w:name="_Toc66545693"/>
+      <w:bookmarkStart w:id="2" w:name="_Toc66548285"/>
       <w:r>
         <w:lastRenderedPageBreak/>
         <w:t>2</w:t>
@@ -3909,7 +3901,7 @@
       <w:pPr>
         <w:pStyle w:val="Heading2"/>
       </w:pPr>
-      <w:bookmarkStart w:id="3" w:name="_Toc66545694"/>
+      <w:bookmarkStart w:id="3" w:name="_Toc66548286"/>
       <w:r>
         <w:t>2.1</w:t>
       </w:r>
@@ -4208,6 +4200,125 @@
         </w:tc>
       </w:tr>
       <w:tr>
+        <w:trPr>
+          <w:trHeight w:val="270"/>
+        </w:trPr>
+        <w:tc>
+          <w:tcPr>
+            <w:tcW w:w="743" w:type="dxa"/>
+            <w:vMerge w:val="restart"/>
+            <w:shd w:val="clear" w:color="auto" w:fill="DEEAF6" w:themeFill="accent5" w:themeFillTint="33"/>
+          </w:tcPr>
+          <w:p>
+            <w:r>
+              <w:t>5</w:t>
+            </w:r>
+          </w:p>
+        </w:tc>
+        <w:tc>
+          <w:tcPr>
+            <w:tcW w:w="4159" w:type="dxa"/>
+            <w:vMerge w:val="restart"/>
+            <w:shd w:val="clear" w:color="auto" w:fill="DEEAF6" w:themeFill="accent5" w:themeFillTint="33"/>
+          </w:tcPr>
+          <w:p>
+            <w:r>
+              <w:t>Data integriteit</w:t>
+            </w:r>
+          </w:p>
+          <w:p>
+            <w:r>
+              <w:t>Werken met SQL</w:t>
+            </w:r>
+          </w:p>
+        </w:tc>
+        <w:tc>
+          <w:tcPr>
+            <w:tcW w:w="4160" w:type="dxa"/>
+            <w:shd w:val="clear" w:color="auto" w:fill="DEEAF6" w:themeFill="accent5" w:themeFillTint="33"/>
+          </w:tcPr>
+          <w:p>
+            <w:r>
+              <w:t>Thijs: Uitbreiden document met gemaakte diagrammen</w:t>
+            </w:r>
+          </w:p>
+        </w:tc>
+      </w:tr>
+      <w:tr>
+        <w:trPr>
+          <w:trHeight w:val="270"/>
+        </w:trPr>
+        <w:tc>
+          <w:tcPr>
+            <w:tcW w:w="743" w:type="dxa"/>
+            <w:vMerge/>
+            <w:shd w:val="clear" w:color="auto" w:fill="DEEAF6" w:themeFill="accent5" w:themeFillTint="33"/>
+          </w:tcPr>
+          <w:p/>
+        </w:tc>
+        <w:tc>
+          <w:tcPr>
+            <w:tcW w:w="4159" w:type="dxa"/>
+            <w:vMerge/>
+            <w:shd w:val="clear" w:color="auto" w:fill="DEEAF6" w:themeFill="accent5" w:themeFillTint="33"/>
+          </w:tcPr>
+          <w:p/>
+        </w:tc>
+        <w:tc>
+          <w:tcPr>
+            <w:tcW w:w="4160" w:type="dxa"/>
+            <w:shd w:val="clear" w:color="auto" w:fill="DEEAF6" w:themeFill="accent5" w:themeFillTint="33"/>
+          </w:tcPr>
+          <w:p>
+            <w:r>
+              <w:t>Taoufik: ERD en DDL verbeteren</w:t>
+            </w:r>
+          </w:p>
+        </w:tc>
+      </w:tr>
+      <w:tr>
+        <w:tc>
+          <w:tcPr>
+            <w:tcW w:w="743" w:type="dxa"/>
+          </w:tcPr>
+          <w:p>
+            <w:r>
+              <w:t>6</w:t>
+            </w:r>
+          </w:p>
+        </w:tc>
+        <w:tc>
+          <w:tcPr>
+            <w:tcW w:w="4159" w:type="dxa"/>
+          </w:tcPr>
+          <w:p>
+            <w:r>
+              <w:t>Fysiek ontwerp</w:t>
+            </w:r>
+          </w:p>
+          <w:p>
+            <w:r>
+              <w:t>Triggers, Constraints &amp; Procedures</w:t>
+            </w:r>
+          </w:p>
+          <w:p>
+            <w:r>
+              <w:t>Over indices</w:t>
+            </w:r>
+          </w:p>
+        </w:tc>
+        <w:tc>
+          <w:tcPr>
+            <w:tcW w:w="4160" w:type="dxa"/>
+          </w:tcPr>
+          <w:p>
+            <w:r>
+              <w:t>Thijs &amp; Toaufik: Werken aan het ERD, aan het relationele model en aan de DDL</w:t>
+            </w:r>
+          </w:p>
+        </w:tc>
+      </w:tr>
+      <w:tr>
         <w:tc>
           <w:tcPr>
             <w:tcW w:w="743" w:type="dxa"/>
@@ -4215,7 +4326,7 @@
           </w:tcPr>
           <w:p>
             <w:r>
-              <w:t>5</w:t>
+              <w:t>7</w:t>
             </w:r>
           </w:p>
         </w:tc>
@@ -4226,12 +4337,7 @@
           </w:tcPr>
           <w:p>
             <w:r>
-              <w:t>Data integriteit</w:t>
-            </w:r>
-          </w:p>
-          <w:p>
-            <w:r>
-              <w:t>Werken met SQL</w:t>
+              <w:t>P&amp;OC</w:t>
             </w:r>
           </w:p>
         </w:tc>
@@ -4254,7 +4360,7 @@
           </w:tcPr>
           <w:p>
             <w:r>
-              <w:t>6</w:t>
+              <w:t>8</w:t>
             </w:r>
           </w:p>
         </w:tc>
@@ -4264,17 +4370,22 @@
           </w:tcPr>
           <w:p>
             <w:r>
-              <w:t>Fysiek ontwerp</w:t>
+              <w:t>Statistische functies</w:t>
             </w:r>
           </w:p>
           <w:p>
             <w:r>
-              <w:t>Triggers, Constraints &amp; Procedures</w:t>
+              <w:t>Joins</w:t>
             </w:r>
           </w:p>
           <w:p>
             <w:r>
-              <w:t>Over indices</w:t>
+              <w:t>Normaliseren</w:t>
+            </w:r>
+          </w:p>
+          <w:p>
+            <w:r>
+              <w:t xml:space="preserve">PHP &amp; MySQL </w:t>
             </w:r>
           </w:p>
         </w:tc>
@@ -4297,88 +4408,6 @@
           </w:tcPr>
           <w:p>
             <w:r>
-              <w:t>7</w:t>
-            </w:r>
-          </w:p>
-        </w:tc>
-        <w:tc>
-          <w:tcPr>
-            <w:tcW w:w="4159" w:type="dxa"/>
-            <w:shd w:val="clear" w:color="auto" w:fill="DEEAF6" w:themeFill="accent5" w:themeFillTint="33"/>
-          </w:tcPr>
-          <w:p>
-            <w:r>
-              <w:t>P&amp;OC</w:t>
-            </w:r>
-          </w:p>
-        </w:tc>
-        <w:tc>
-          <w:tcPr>
-            <w:tcW w:w="4160" w:type="dxa"/>
-            <w:shd w:val="clear" w:color="auto" w:fill="DEEAF6" w:themeFill="accent5" w:themeFillTint="33"/>
-          </w:tcPr>
-          <w:p>
-            <w:pPr>
-              <w:ind w:left="360"/>
-            </w:pPr>
-          </w:p>
-        </w:tc>
-      </w:tr>
-      <w:tr>
-        <w:tc>
-          <w:tcPr>
-            <w:tcW w:w="743" w:type="dxa"/>
-          </w:tcPr>
-          <w:p>
-            <w:r>
-              <w:t>8</w:t>
-            </w:r>
-          </w:p>
-        </w:tc>
-        <w:tc>
-          <w:tcPr>
-            <w:tcW w:w="4159" w:type="dxa"/>
-          </w:tcPr>
-          <w:p>
-            <w:r>
-              <w:t>Statistische functies</w:t>
-            </w:r>
-          </w:p>
-          <w:p>
-            <w:r>
-              <w:t>Joins</w:t>
-            </w:r>
-          </w:p>
-          <w:p>
-            <w:r>
-              <w:t>Normaliseren</w:t>
-            </w:r>
-          </w:p>
-          <w:p>
-            <w:r>
-              <w:t xml:space="preserve">PHP &amp; MySQL </w:t>
-            </w:r>
-          </w:p>
-        </w:tc>
-        <w:tc>
-          <w:tcPr>
-            <w:tcW w:w="4160" w:type="dxa"/>
-          </w:tcPr>
-          <w:p>
-            <w:pPr>
-              <w:ind w:left="360"/>
-            </w:pPr>
-          </w:p>
-        </w:tc>
-      </w:tr>
-      <w:tr>
-        <w:tc>
-          <w:tcPr>
-            <w:tcW w:w="743" w:type="dxa"/>
-            <w:shd w:val="clear" w:color="auto" w:fill="DEEAF6" w:themeFill="accent5" w:themeFillTint="33"/>
-          </w:tcPr>
-          <w:p>
-            <w:r>
               <w:t>9</w:t>
             </w:r>
           </w:p>
@@ -4473,7 +4502,7 @@
       <w:pPr>
         <w:pStyle w:val="Heading2"/>
       </w:pPr>
-      <w:bookmarkStart w:id="4" w:name="_Toc66545695"/>
+      <w:bookmarkStart w:id="4" w:name="_Toc66548287"/>
       <w:r>
         <w:lastRenderedPageBreak/>
         <w:t>2.2</w:t>
@@ -4728,7 +4757,7 @@
       <w:pPr>
         <w:pStyle w:val="Heading2"/>
       </w:pPr>
-      <w:bookmarkStart w:id="5" w:name="_Toc66545696"/>
+      <w:bookmarkStart w:id="5" w:name="_Toc66548288"/>
       <w:r>
         <w:t>2.3</w:t>
       </w:r>
@@ -4916,7 +4945,10 @@
           </w:tcPr>
           <w:p>
             <w:r>
-              <w:t>Klanten moeten de gegevens van hun account aan kunnen passen</w:t>
+              <w:t xml:space="preserve">Gebruikers </w:t>
+            </w:r>
+            <w:r>
+              <w:t>moeten de gegevens van hun account aan kunnen passen</w:t>
             </w:r>
           </w:p>
         </w:tc>
@@ -4951,7 +4983,10 @@
           </w:tcPr>
           <w:p>
             <w:r>
-              <w:t>Klanten moeten hun account kunnen verwijderen</w:t>
+              <w:t xml:space="preserve">Gebruikers </w:t>
+            </w:r>
+            <w:r>
+              <w:t>moeten hun account kunnen verwijderen</w:t>
             </w:r>
           </w:p>
         </w:tc>
@@ -5392,7 +5427,7 @@
       <w:pPr>
         <w:pStyle w:val="Heading1"/>
       </w:pPr>
-      <w:bookmarkStart w:id="6" w:name="_Toc66545697"/>
+      <w:bookmarkStart w:id="6" w:name="_Toc66548289"/>
       <w:r>
         <w:lastRenderedPageBreak/>
         <w:t>3</w:t>
@@ -5414,7 +5449,7 @@
       <w:pPr>
         <w:pStyle w:val="Heading2"/>
       </w:pPr>
-      <w:bookmarkStart w:id="7" w:name="_Toc66545698"/>
+      <w:bookmarkStart w:id="7" w:name="_Toc66548290"/>
       <w:r>
         <w:t>3.1</w:t>
       </w:r>
@@ -5607,13 +5642,18 @@
       <w:pPr>
         <w:pStyle w:val="Heading2"/>
       </w:pPr>
-      <w:bookmarkStart w:id="8" w:name="_Toc66545699"/>
+      <w:bookmarkStart w:id="8" w:name="_Toc66548291"/>
       <w:r>
         <w:t>3.2</w:t>
       </w:r>
       <w:r>
         <w:tab/>
-        <w:t>Klantensysteem</w:t>
+      </w:r>
+      <w:r>
+        <w:t>Gebruikers</w:t>
+      </w:r>
+      <w:r>
+        <w:t>systeem</w:t>
       </w:r>
       <w:bookmarkEnd w:id="8"/>
     </w:p>
@@ -6150,7 +6190,7 @@
       <w:pPr>
         <w:pStyle w:val="Heading2"/>
       </w:pPr>
-      <w:bookmarkStart w:id="9" w:name="_Toc66545700"/>
+      <w:bookmarkStart w:id="9" w:name="_Toc66548292"/>
       <w:r>
         <w:lastRenderedPageBreak/>
         <w:t>3.3</w:t>
@@ -7211,7 +7251,7 @@
       <w:pPr>
         <w:pStyle w:val="Heading2"/>
       </w:pPr>
-      <w:bookmarkStart w:id="10" w:name="_Toc66545701"/>
+      <w:bookmarkStart w:id="10" w:name="_Toc66548293"/>
       <w:r>
         <w:lastRenderedPageBreak/>
         <w:t>3.4</w:t>
@@ -8197,7 +8237,7 @@
           <w:lang w:val="en-US"/>
         </w:rPr>
       </w:pPr>
-      <w:bookmarkStart w:id="11" w:name="_Toc66545702"/>
+      <w:bookmarkStart w:id="11" w:name="_Toc66548294"/>
       <w:r>
         <w:rPr>
           <w:lang w:val="en-US"/>
@@ -8222,10 +8262,8 @@
     </w:p>
     <w:p>
       <w:pPr>
+        <w:keepNext/>
         <w:jc w:val="center"/>
-        <w:rPr>
-          <w:noProof/>
-        </w:rPr>
       </w:pPr>
       <w:r>
         <w:rPr>
@@ -8276,6 +8314,39 @@
     </w:p>
     <w:p>
       <w:pPr>
+        <w:pStyle w:val="Caption"/>
+        <w:jc w:val="right"/>
+        <w:rPr>
+          <w:noProof/>
+        </w:rPr>
+      </w:pPr>
+      <w:r>
+        <w:t xml:space="preserve">Figuur </w:t>
+      </w:r>
+      <w:r>
+        <w:fldChar w:fldCharType="begin"/>
+      </w:r>
+      <w:r>
+        <w:instrText xml:space="preserve"> SEQ Figuur \* ARABIC </w:instrText>
+      </w:r>
+      <w:r>
+        <w:fldChar w:fldCharType="separate"/>
+      </w:r>
+      <w:r>
+        <w:rPr>
+          <w:noProof/>
+        </w:rPr>
+        <w:t>2</w:t>
+      </w:r>
+      <w:r>
+        <w:fldChar w:fldCharType="end"/>
+      </w:r>
+      <w:r>
+        <w:t>: ERD van Brabotica</w:t>
+      </w:r>
+    </w:p>
+    <w:p>
+      <w:pPr>
         <w:rPr>
           <w:rFonts w:ascii="OCR A Extended" w:eastAsiaTheme="majorEastAsia" w:hAnsi="OCR A Extended" w:cstheme="majorBidi"/>
           <w:noProof/>
@@ -8298,7 +8369,7 @@
           <w:noProof/>
         </w:rPr>
       </w:pPr>
-      <w:bookmarkStart w:id="12" w:name="_Toc66545703"/>
+      <w:bookmarkStart w:id="12" w:name="_Toc66548295"/>
       <w:r>
         <w:rPr>
           <w:noProof/>
@@ -8595,7 +8666,7 @@
       <w:pPr>
         <w:pStyle w:val="Heading1"/>
       </w:pPr>
-      <w:bookmarkStart w:id="13" w:name="_Toc66545704"/>
+      <w:bookmarkStart w:id="13" w:name="_Toc66548296"/>
       <w:r>
         <w:lastRenderedPageBreak/>
         <w:t>5</w:t>
@@ -8608,6 +8679,7 @@
     </w:p>
     <w:p>
       <w:pPr>
+        <w:keepNext/>
         <w:jc w:val="center"/>
       </w:pPr>
       <w:r>
@@ -8656,15 +8728,45 @@
           </wp:inline>
         </w:drawing>
       </w:r>
-      <w:r>
-        <w:br w:type="page"/>
-      </w:r>
     </w:p>
     <w:p>
       <w:pPr>
+        <w:pStyle w:val="Caption"/>
+        <w:jc w:val="right"/>
+      </w:pPr>
+      <w:r>
+        <w:t xml:space="preserve">Figuur </w:t>
+      </w:r>
+      <w:r>
+        <w:fldChar w:fldCharType="begin"/>
+      </w:r>
+      <w:r>
+        <w:instrText xml:space="preserve"> SEQ Figuur \* ARABIC </w:instrText>
+      </w:r>
+      <w:r>
+        <w:fldChar w:fldCharType="separate"/>
+      </w:r>
+      <w:r>
+        <w:rPr>
+          <w:noProof/>
+        </w:rPr>
+        <w:t>3</w:t>
+      </w:r>
+      <w:r>
+        <w:fldChar w:fldCharType="end"/>
+      </w:r>
+      <w:r>
+        <w:t>: Relationeel model van Brabotica</w:t>
+      </w:r>
+      <w:r>
+        <w:br w:type="page"/>
+      </w:r>
+    </w:p>
+    <w:p>
+      <w:pPr>
         <w:pStyle w:val="Heading1"/>
       </w:pPr>
-      <w:bookmarkStart w:id="14" w:name="_Toc66545705"/>
+      <w:bookmarkStart w:id="14" w:name="_Toc66548297"/>
       <w:r>
         <w:lastRenderedPageBreak/>
         <w:t>6</w:t>
@@ -8995,7 +9097,7 @@
           <w:lang w:val="en-US"/>
         </w:rPr>
       </w:pPr>
-      <w:bookmarkStart w:id="15" w:name="_Toc66545706"/>
+      <w:bookmarkStart w:id="15" w:name="_Toc66548298"/>
       <w:r>
         <w:rPr>
           <w:lang w:val="en-US"/>
@@ -10175,7 +10277,7 @@
           <w:lang w:val="en-US"/>
         </w:rPr>
       </w:pPr>
-      <w:bookmarkStart w:id="16" w:name="_Toc66545707"/>
+      <w:bookmarkStart w:id="16" w:name="_Toc66548299"/>
       <w:r>
         <w:rPr>
           <w:lang w:val="en-US"/>
@@ -10706,6 +10808,7 @@
           <w:color w:val="0000FF"/>
           <w:sz w:val="20"/>
           <w:szCs w:val="20"/>
+          <w:lang w:val="en-US"/>
         </w:rPr>
       </w:pPr>
       <w:r>
@@ -10726,6 +10829,7 @@
           <w:color w:val="0000FF"/>
           <w:sz w:val="20"/>
           <w:szCs w:val="20"/>
+          <w:lang w:val="en-US"/>
         </w:rPr>
         <w:t>PRIMARY</w:t>
       </w:r>
@@ -10735,6 +10839,7 @@
           <w:color w:val="000000"/>
           <w:sz w:val="20"/>
           <w:szCs w:val="20"/>
+          <w:lang w:val="en-US"/>
         </w:rPr>
         <w:t xml:space="preserve"> </w:t>
       </w:r>
@@ -10746,6 +10851,7 @@
           <w:color w:val="0000FF"/>
           <w:sz w:val="20"/>
           <w:szCs w:val="20"/>
+          <w:lang w:val="en-US"/>
         </w:rPr>
         <w:t>KEY</w:t>
       </w:r>
@@ -10755,6 +10861,7 @@
           <w:color w:val="000000"/>
           <w:sz w:val="20"/>
           <w:szCs w:val="20"/>
+          <w:lang w:val="en-US"/>
         </w:rPr>
         <w:t xml:space="preserve"> </w:t>
       </w:r>
@@ -10764,6 +10871,7 @@
           <w:color w:val="0000FF"/>
           <w:sz w:val="20"/>
           <w:szCs w:val="20"/>
+          <w:lang w:val="en-US"/>
         </w:rPr>
         <w:t>(</w:t>
       </w:r>
@@ -10773,6 +10881,7 @@
           <w:color w:val="808000"/>
           <w:sz w:val="20"/>
           <w:szCs w:val="20"/>
+          <w:lang w:val="en-US"/>
         </w:rPr>
         <w:t>`id`</w:t>
       </w:r>
@@ -10782,6 +10891,7 @@
           <w:color w:val="0000FF"/>
           <w:sz w:val="20"/>
           <w:szCs w:val="20"/>
+          <w:lang w:val="en-US"/>
         </w:rPr>
         <w:t>)</w:t>
       </w:r>
@@ -10797,14 +10907,16 @@
           <w:color w:val="0000FF"/>
           <w:sz w:val="20"/>
           <w:szCs w:val="20"/>
-        </w:rPr>
-      </w:pPr>
-      <w:r>
-        <w:rPr>
-          <w:rFonts w:ascii="Courier New" w:hAnsi="Courier New" w:cs="Courier New"/>
-          <w:color w:val="0000FF"/>
-          <w:sz w:val="20"/>
-          <w:szCs w:val="20"/>
+          <w:lang w:val="en-US"/>
+        </w:rPr>
+      </w:pPr>
+      <w:r>
+        <w:rPr>
+          <w:rFonts w:ascii="Courier New" w:hAnsi="Courier New" w:cs="Courier New"/>
+          <w:color w:val="0000FF"/>
+          <w:sz w:val="20"/>
+          <w:szCs w:val="20"/>
+          <w:lang w:val="en-US"/>
         </w:rPr>
         <w:t>)</w:t>
       </w:r>
@@ -10814,6 +10926,7 @@
           <w:color w:val="000000"/>
           <w:sz w:val="20"/>
           <w:szCs w:val="20"/>
+          <w:lang w:val="en-US"/>
         </w:rPr>
         <w:t xml:space="preserve"> </w:t>
       </w:r>
@@ -10825,6 +10938,7 @@
           <w:color w:val="0000FF"/>
           <w:sz w:val="20"/>
           <w:szCs w:val="20"/>
+          <w:lang w:val="en-US"/>
         </w:rPr>
         <w:t>ENGINE</w:t>
       </w:r>
@@ -10834,9 +10948,12 @@
           <w:color w:val="0000FF"/>
           <w:sz w:val="20"/>
           <w:szCs w:val="20"/>
+          <w:lang w:val="en-US"/>
         </w:rPr>
         <w:t>=</w:t>
       </w:r>
+      <w:proofErr w:type="spellStart"/>
+      <w:proofErr w:type="gramStart"/>
       <w:r>
         <w:rPr>
           <w:rFonts w:ascii="Courier New" w:hAnsi="Courier New" w:cs="Courier New"/>
@@ -10845,18 +10962,22 @@
           <w:color w:val="800000"/>
           <w:sz w:val="20"/>
           <w:szCs w:val="20"/>
+          <w:lang w:val="en-US"/>
         </w:rPr>
         <w:t>InnoDB</w:t>
       </w:r>
-      <w:r>
-        <w:rPr>
-          <w:rFonts w:ascii="Courier New" w:hAnsi="Courier New" w:cs="Courier New"/>
-          <w:color w:val="0000FF"/>
-          <w:sz w:val="20"/>
-          <w:szCs w:val="20"/>
+      <w:proofErr w:type="spellEnd"/>
+      <w:r>
+        <w:rPr>
+          <w:rFonts w:ascii="Courier New" w:hAnsi="Courier New" w:cs="Courier New"/>
+          <w:color w:val="0000FF"/>
+          <w:sz w:val="20"/>
+          <w:szCs w:val="20"/>
+          <w:lang w:val="en-US"/>
         </w:rPr>
         <w:t>;</w:t>
       </w:r>
+      <w:proofErr w:type="gramEnd"/>
     </w:p>
     <w:p>
       <w:pPr>
@@ -10869,6 +10990,7 @@
           <w:color w:val="0000FF"/>
           <w:sz w:val="20"/>
           <w:szCs w:val="20"/>
+          <w:lang w:val="en-US"/>
         </w:rPr>
       </w:pPr>
     </w:p>
@@ -10932,7 +11054,7 @@
           <w:lang w:val="en-US"/>
         </w:rPr>
       </w:pPr>
-      <w:bookmarkStart w:id="17" w:name="_Toc66545708"/>
+      <w:bookmarkStart w:id="17" w:name="_Toc66548300"/>
       <w:r>
         <w:rPr>
           <w:lang w:val="en-US"/>
@@ -11578,6 +11700,7 @@
           <w:color w:val="0000FF"/>
           <w:sz w:val="20"/>
           <w:szCs w:val="20"/>
+          <w:lang w:val="en-US"/>
         </w:rPr>
       </w:pPr>
       <w:r>
@@ -11598,6 +11721,7 @@
           <w:color w:val="0000FF"/>
           <w:sz w:val="20"/>
           <w:szCs w:val="20"/>
+          <w:lang w:val="en-US"/>
         </w:rPr>
         <w:t>PRIMARY</w:t>
       </w:r>
@@ -11607,6 +11731,7 @@
           <w:color w:val="000000"/>
           <w:sz w:val="20"/>
           <w:szCs w:val="20"/>
+          <w:lang w:val="en-US"/>
         </w:rPr>
         <w:t xml:space="preserve"> </w:t>
       </w:r>
@@ -11618,6 +11743,7 @@
           <w:color w:val="0000FF"/>
           <w:sz w:val="20"/>
           <w:szCs w:val="20"/>
+          <w:lang w:val="en-US"/>
         </w:rPr>
         <w:t>KEY</w:t>
       </w:r>
@@ -11627,6 +11753,7 @@
           <w:color w:val="000000"/>
           <w:sz w:val="20"/>
           <w:szCs w:val="20"/>
+          <w:lang w:val="en-US"/>
         </w:rPr>
         <w:t xml:space="preserve"> </w:t>
       </w:r>
@@ -11636,6 +11763,7 @@
           <w:color w:val="0000FF"/>
           <w:sz w:val="20"/>
           <w:szCs w:val="20"/>
+          <w:lang w:val="en-US"/>
         </w:rPr>
         <w:t>(</w:t>
       </w:r>
@@ -11645,6 +11773,7 @@
           <w:color w:val="808000"/>
           <w:sz w:val="20"/>
           <w:szCs w:val="20"/>
+          <w:lang w:val="en-US"/>
         </w:rPr>
         <w:t>`id`</w:t>
       </w:r>
@@ -11654,6 +11783,7 @@
           <w:color w:val="0000FF"/>
           <w:sz w:val="20"/>
           <w:szCs w:val="20"/>
+          <w:lang w:val="en-US"/>
         </w:rPr>
         <w:t>)</w:t>
       </w:r>
@@ -11669,14 +11799,16 @@
           <w:color w:val="0000FF"/>
           <w:sz w:val="20"/>
           <w:szCs w:val="20"/>
-        </w:rPr>
-      </w:pPr>
-      <w:r>
-        <w:rPr>
-          <w:rFonts w:ascii="Courier New" w:hAnsi="Courier New" w:cs="Courier New"/>
-          <w:color w:val="0000FF"/>
-          <w:sz w:val="20"/>
-          <w:szCs w:val="20"/>
+          <w:lang w:val="en-US"/>
+        </w:rPr>
+      </w:pPr>
+      <w:r>
+        <w:rPr>
+          <w:rFonts w:ascii="Courier New" w:hAnsi="Courier New" w:cs="Courier New"/>
+          <w:color w:val="0000FF"/>
+          <w:sz w:val="20"/>
+          <w:szCs w:val="20"/>
+          <w:lang w:val="en-US"/>
         </w:rPr>
         <w:t>)</w:t>
       </w:r>
@@ -11686,6 +11818,7 @@
           <w:color w:val="000000"/>
           <w:sz w:val="20"/>
           <w:szCs w:val="20"/>
+          <w:lang w:val="en-US"/>
         </w:rPr>
         <w:t xml:space="preserve"> </w:t>
       </w:r>
@@ -11697,6 +11830,7 @@
           <w:color w:val="0000FF"/>
           <w:sz w:val="20"/>
           <w:szCs w:val="20"/>
+          <w:lang w:val="en-US"/>
         </w:rPr>
         <w:t>ENGINE</w:t>
       </w:r>
@@ -11706,9 +11840,12 @@
           <w:color w:val="0000FF"/>
           <w:sz w:val="20"/>
           <w:szCs w:val="20"/>
+          <w:lang w:val="en-US"/>
         </w:rPr>
         <w:t>=</w:t>
       </w:r>
+      <w:proofErr w:type="spellStart"/>
+      <w:proofErr w:type="gramStart"/>
       <w:r>
         <w:rPr>
           <w:rFonts w:ascii="Courier New" w:hAnsi="Courier New" w:cs="Courier New"/>
@@ -11717,18 +11854,22 @@
           <w:color w:val="800000"/>
           <w:sz w:val="20"/>
           <w:szCs w:val="20"/>
+          <w:lang w:val="en-US"/>
         </w:rPr>
         <w:t>InnoDB</w:t>
       </w:r>
-      <w:r>
-        <w:rPr>
-          <w:rFonts w:ascii="Courier New" w:hAnsi="Courier New" w:cs="Courier New"/>
-          <w:color w:val="0000FF"/>
-          <w:sz w:val="20"/>
-          <w:szCs w:val="20"/>
+      <w:proofErr w:type="spellEnd"/>
+      <w:r>
+        <w:rPr>
+          <w:rFonts w:ascii="Courier New" w:hAnsi="Courier New" w:cs="Courier New"/>
+          <w:color w:val="0000FF"/>
+          <w:sz w:val="20"/>
+          <w:szCs w:val="20"/>
+          <w:lang w:val="en-US"/>
         </w:rPr>
         <w:t>;</w:t>
       </w:r>
+      <w:proofErr w:type="gramEnd"/>
     </w:p>
     <w:p>
       <w:pPr>
@@ -11741,6 +11882,7 @@
           <w:color w:val="0000FF"/>
           <w:sz w:val="20"/>
           <w:szCs w:val="20"/>
+          <w:lang w:val="en-US"/>
         </w:rPr>
       </w:pPr>
     </w:p>
@@ -11804,7 +11946,7 @@
           <w:lang w:val="en-US"/>
         </w:rPr>
       </w:pPr>
-      <w:bookmarkStart w:id="18" w:name="_Toc66545709"/>
+      <w:bookmarkStart w:id="18" w:name="_Toc66548301"/>
       <w:r>
         <w:rPr>
           <w:lang w:val="en-US"/>
@@ -13578,7 +13720,7 @@
           <w:lang w:val="en-US"/>
         </w:rPr>
       </w:pPr>
-      <w:bookmarkStart w:id="19" w:name="_Toc66545710"/>
+      <w:bookmarkStart w:id="19" w:name="_Toc66548302"/>
       <w:r>
         <w:rPr>
           <w:lang w:val="en-US"/>
@@ -14802,7 +14944,7 @@
           <w:lang w:val="en-US"/>
         </w:rPr>
       </w:pPr>
-      <w:bookmarkStart w:id="20" w:name="_Toc66545711"/>
+      <w:bookmarkStart w:id="20" w:name="_Toc66548303"/>
       <w:r>
         <w:rPr>
           <w:lang w:val="en-US"/>
@@ -16188,7 +16330,7 @@
           <w:lang w:val="en-US"/>
         </w:rPr>
       </w:pPr>
-      <w:bookmarkStart w:id="21" w:name="_Toc66545712"/>
+      <w:bookmarkStart w:id="21" w:name="_Toc66548304"/>
       <w:r>
         <w:rPr>
           <w:lang w:val="en-US"/>
@@ -17573,7 +17715,7 @@
           <w:lang w:val="en-US"/>
         </w:rPr>
       </w:pPr>
-      <w:bookmarkStart w:id="22" w:name="_Toc66545713"/>
+      <w:bookmarkStart w:id="22" w:name="_Toc66548305"/>
       <w:r>
         <w:rPr>
           <w:lang w:val="en-US"/>
@@ -19061,7 +19203,7 @@
           <w:lang w:val="en-US"/>
         </w:rPr>
       </w:pPr>
-      <w:bookmarkStart w:id="23" w:name="_Toc66545714"/>
+      <w:bookmarkStart w:id="23" w:name="_Toc66548306"/>
       <w:r>
         <w:rPr>
           <w:lang w:val="en-US"/>

</xml_diff>

<commit_message>
Updated v0.8 of document and formatted sql script
</commit_message>
<xml_diff>
--- a/docs/2021-03-13_Proftaakdocument_v0.7.docx
+++ b/docs/2021-03-13_Proftaakdocument_v0.7.docx
@@ -10,6 +10,7 @@
           <w:docPartUnique/>
         </w:docPartObj>
       </w:sdtPr>
+      <w:sdtEndPr/>
       <w:sdtContent>
         <w:p>
           <w:r>
@@ -378,6 +379,7 @@
                                     <w:dataBinding w:prefixMappings="xmlns:ns0='http://schemas.microsoft.com/office/2006/coverPageProps' " w:xpath="/ns0:CoverPageProperties[1]/ns0:CompanyEmail[1]" w:storeItemID="{55AF091B-3C7A-41E3-B477-F2FDAA23CFDA}"/>
                                     <w:text/>
                                   </w:sdtPr>
+                                  <w:sdtEndPr/>
                                   <w:sdtContent>
                                     <w:r>
                                       <w:rPr>
@@ -454,6 +456,7 @@
                               <w:dataBinding w:prefixMappings="xmlns:ns0='http://schemas.microsoft.com/office/2006/coverPageProps' " w:xpath="/ns0:CoverPageProperties[1]/ns0:CompanyEmail[1]" w:storeItemID="{55AF091B-3C7A-41E3-B477-F2FDAA23CFDA}"/>
                               <w:text/>
                             </w:sdtPr>
+                            <w:sdtEndPr/>
                             <w:sdtContent>
                               <w:r>
                                 <w:rPr>
@@ -575,6 +578,7 @@
                                   <w:dataBinding w:prefixMappings="xmlns:ns0='http://schemas.microsoft.com/office/2006/coverPageProps' " w:xpath="/ns0:CoverPageProperties[1]/ns0:Abstract[1]" w:storeItemID="{55AF091B-3C7A-41E3-B477-F2FDAA23CFDA}"/>
                                   <w:text w:multiLine="1"/>
                                 </w:sdtPr>
+                                <w:sdtEndPr/>
                                 <w:sdtContent>
                                   <w:p>
                                     <w:pPr>
@@ -674,6 +678,7 @@
                             <w:dataBinding w:prefixMappings="xmlns:ns0='http://schemas.microsoft.com/office/2006/coverPageProps' " w:xpath="/ns0:CoverPageProperties[1]/ns0:Abstract[1]" w:storeItemID="{55AF091B-3C7A-41E3-B477-F2FDAA23CFDA}"/>
                             <w:text w:multiLine="1"/>
                           </w:sdtPr>
+                          <w:sdtEndPr/>
                           <w:sdtContent>
                             <w:p>
                               <w:pPr>
@@ -842,6 +847,7 @@
                                   <w:dataBinding w:prefixMappings="xmlns:ns0='http://purl.org/dc/elements/1.1/' xmlns:ns1='http://schemas.openxmlformats.org/package/2006/metadata/core-properties' " w:xpath="/ns1:coreProperties[1]/ns0:subject[1]" w:storeItemID="{6C3C8BC8-F283-45AE-878A-BAB7291924A1}"/>
                                   <w:text/>
                                 </w:sdtPr>
+                                <w:sdtEndPr/>
                                 <w:sdtContent>
                                   <w:p>
                                     <w:pPr>
@@ -976,6 +982,7 @@
                             <w:dataBinding w:prefixMappings="xmlns:ns0='http://purl.org/dc/elements/1.1/' xmlns:ns1='http://schemas.openxmlformats.org/package/2006/metadata/core-properties' " w:xpath="/ns1:coreProperties[1]/ns0:subject[1]" w:storeItemID="{6C3C8BC8-F283-45AE-878A-BAB7291924A1}"/>
                             <w:text/>
                           </w:sdtPr>
+                          <w:sdtEndPr/>
                           <w:sdtContent>
                             <w:p>
                               <w:pPr>
@@ -3844,27 +3851,14 @@
       <w:r>
         <w:t xml:space="preserve">Figuur </w:t>
       </w:r>
-      <w:r>
-        <w:fldChar w:fldCharType="begin"/>
-      </w:r>
-      <w:r>
-        <w:instrText xml:space="preserve"> SEQ Figuur \* ARABIC </w:instrText>
-      </w:r>
-      <w:r>
-        <w:fldChar w:fldCharType="separate"/>
-      </w:r>
-      <w:r>
-        <w:rPr>
-          <w:noProof/>
-        </w:rPr>
-        <w:t>1</w:t>
-      </w:r>
-      <w:r>
-        <w:rPr>
-          <w:noProof/>
-        </w:rPr>
-        <w:fldChar w:fldCharType="end"/>
-      </w:r>
+      <w:fldSimple w:instr=" SEQ Figuur \* ARABIC ">
+        <w:r>
+          <w:rPr>
+            <w:noProof/>
+          </w:rPr>
+          <w:t>1</w:t>
+        </w:r>
+      </w:fldSimple>
       <w:r>
         <w:t>: Schema algemene beschrijving</w:t>
       </w:r>
@@ -8323,24 +8317,14 @@
       <w:r>
         <w:t xml:space="preserve">Figuur </w:t>
       </w:r>
-      <w:r>
-        <w:fldChar w:fldCharType="begin"/>
-      </w:r>
-      <w:r>
-        <w:instrText xml:space="preserve"> SEQ Figuur \* ARABIC </w:instrText>
-      </w:r>
-      <w:r>
-        <w:fldChar w:fldCharType="separate"/>
-      </w:r>
-      <w:r>
-        <w:rPr>
-          <w:noProof/>
-        </w:rPr>
-        <w:t>2</w:t>
-      </w:r>
-      <w:r>
-        <w:fldChar w:fldCharType="end"/>
-      </w:r>
+      <w:fldSimple w:instr=" SEQ Figuur \* ARABIC ">
+        <w:r>
+          <w:rPr>
+            <w:noProof/>
+          </w:rPr>
+          <w:t>2</w:t>
+        </w:r>
+      </w:fldSimple>
       <w:r>
         <w:t>: ERD van Brabotica</w:t>
       </w:r>
@@ -8737,24 +8721,14 @@
       <w:r>
         <w:t xml:space="preserve">Figuur </w:t>
       </w:r>
-      <w:r>
-        <w:fldChar w:fldCharType="begin"/>
-      </w:r>
-      <w:r>
-        <w:instrText xml:space="preserve"> SEQ Figuur \* ARABIC </w:instrText>
-      </w:r>
-      <w:r>
-        <w:fldChar w:fldCharType="separate"/>
-      </w:r>
-      <w:r>
-        <w:rPr>
-          <w:noProof/>
-        </w:rPr>
-        <w:t>3</w:t>
-      </w:r>
-      <w:r>
-        <w:fldChar w:fldCharType="end"/>
-      </w:r>
+      <w:fldSimple w:instr=" SEQ Figuur \* ARABIC ">
+        <w:r>
+          <w:rPr>
+            <w:noProof/>
+          </w:rPr>
+          <w:t>3</w:t>
+        </w:r>
+      </w:fldSimple>
       <w:r>
         <w:t>: Relationeel model van Brabotica</w:t>
       </w:r>
@@ -10808,7 +10782,6 @@
           <w:color w:val="0000FF"/>
           <w:sz w:val="20"/>
           <w:szCs w:val="20"/>
-          <w:lang w:val="en-US"/>
         </w:rPr>
       </w:pPr>
       <w:r>
@@ -10829,7 +10802,6 @@
           <w:color w:val="0000FF"/>
           <w:sz w:val="20"/>
           <w:szCs w:val="20"/>
-          <w:lang w:val="en-US"/>
         </w:rPr>
         <w:t>PRIMARY</w:t>
       </w:r>
@@ -10839,7 +10811,6 @@
           <w:color w:val="000000"/>
           <w:sz w:val="20"/>
           <w:szCs w:val="20"/>
-          <w:lang w:val="en-US"/>
         </w:rPr>
         <w:t xml:space="preserve"> </w:t>
       </w:r>
@@ -10851,7 +10822,6 @@
           <w:color w:val="0000FF"/>
           <w:sz w:val="20"/>
           <w:szCs w:val="20"/>
-          <w:lang w:val="en-US"/>
         </w:rPr>
         <w:t>KEY</w:t>
       </w:r>
@@ -10861,7 +10831,6 @@
           <w:color w:val="000000"/>
           <w:sz w:val="20"/>
           <w:szCs w:val="20"/>
-          <w:lang w:val="en-US"/>
         </w:rPr>
         <w:t xml:space="preserve"> </w:t>
       </w:r>
@@ -10871,7 +10840,6 @@
           <w:color w:val="0000FF"/>
           <w:sz w:val="20"/>
           <w:szCs w:val="20"/>
-          <w:lang w:val="en-US"/>
         </w:rPr>
         <w:t>(</w:t>
       </w:r>
@@ -10881,7 +10849,6 @@
           <w:color w:val="808000"/>
           <w:sz w:val="20"/>
           <w:szCs w:val="20"/>
-          <w:lang w:val="en-US"/>
         </w:rPr>
         <w:t>`id`</w:t>
       </w:r>
@@ -10891,7 +10858,6 @@
           <w:color w:val="0000FF"/>
           <w:sz w:val="20"/>
           <w:szCs w:val="20"/>
-          <w:lang w:val="en-US"/>
         </w:rPr>
         <w:t>)</w:t>
       </w:r>
@@ -10907,16 +10873,14 @@
           <w:color w:val="0000FF"/>
           <w:sz w:val="20"/>
           <w:szCs w:val="20"/>
-          <w:lang w:val="en-US"/>
-        </w:rPr>
-      </w:pPr>
-      <w:r>
-        <w:rPr>
-          <w:rFonts w:ascii="Courier New" w:hAnsi="Courier New" w:cs="Courier New"/>
-          <w:color w:val="0000FF"/>
-          <w:sz w:val="20"/>
-          <w:szCs w:val="20"/>
-          <w:lang w:val="en-US"/>
+        </w:rPr>
+      </w:pPr>
+      <w:r>
+        <w:rPr>
+          <w:rFonts w:ascii="Courier New" w:hAnsi="Courier New" w:cs="Courier New"/>
+          <w:color w:val="0000FF"/>
+          <w:sz w:val="20"/>
+          <w:szCs w:val="20"/>
         </w:rPr>
         <w:t>)</w:t>
       </w:r>
@@ -10926,7 +10890,6 @@
           <w:color w:val="000000"/>
           <w:sz w:val="20"/>
           <w:szCs w:val="20"/>
-          <w:lang w:val="en-US"/>
         </w:rPr>
         <w:t xml:space="preserve"> </w:t>
       </w:r>
@@ -10938,7 +10901,6 @@
           <w:color w:val="0000FF"/>
           <w:sz w:val="20"/>
           <w:szCs w:val="20"/>
-          <w:lang w:val="en-US"/>
         </w:rPr>
         <w:t>ENGINE</w:t>
       </w:r>
@@ -10948,12 +10910,9 @@
           <w:color w:val="0000FF"/>
           <w:sz w:val="20"/>
           <w:szCs w:val="20"/>
-          <w:lang w:val="en-US"/>
         </w:rPr>
         <w:t>=</w:t>
       </w:r>
-      <w:proofErr w:type="spellStart"/>
-      <w:proofErr w:type="gramStart"/>
       <w:r>
         <w:rPr>
           <w:rFonts w:ascii="Courier New" w:hAnsi="Courier New" w:cs="Courier New"/>
@@ -10962,22 +10921,18 @@
           <w:color w:val="800000"/>
           <w:sz w:val="20"/>
           <w:szCs w:val="20"/>
-          <w:lang w:val="en-US"/>
         </w:rPr>
         <w:t>InnoDB</w:t>
       </w:r>
-      <w:proofErr w:type="spellEnd"/>
-      <w:r>
-        <w:rPr>
-          <w:rFonts w:ascii="Courier New" w:hAnsi="Courier New" w:cs="Courier New"/>
-          <w:color w:val="0000FF"/>
-          <w:sz w:val="20"/>
-          <w:szCs w:val="20"/>
-          <w:lang w:val="en-US"/>
+      <w:r>
+        <w:rPr>
+          <w:rFonts w:ascii="Courier New" w:hAnsi="Courier New" w:cs="Courier New"/>
+          <w:color w:val="0000FF"/>
+          <w:sz w:val="20"/>
+          <w:szCs w:val="20"/>
         </w:rPr>
         <w:t>;</w:t>
       </w:r>
-      <w:proofErr w:type="gramEnd"/>
     </w:p>
     <w:p>
       <w:pPr>
@@ -10990,7 +10945,6 @@
           <w:color w:val="0000FF"/>
           <w:sz w:val="20"/>
           <w:szCs w:val="20"/>
-          <w:lang w:val="en-US"/>
         </w:rPr>
       </w:pPr>
     </w:p>
@@ -11700,7 +11654,6 @@
           <w:color w:val="0000FF"/>
           <w:sz w:val="20"/>
           <w:szCs w:val="20"/>
-          <w:lang w:val="en-US"/>
         </w:rPr>
       </w:pPr>
       <w:r>
@@ -11721,7 +11674,6 @@
           <w:color w:val="0000FF"/>
           <w:sz w:val="20"/>
           <w:szCs w:val="20"/>
-          <w:lang w:val="en-US"/>
         </w:rPr>
         <w:t>PRIMARY</w:t>
       </w:r>
@@ -11731,7 +11683,6 @@
           <w:color w:val="000000"/>
           <w:sz w:val="20"/>
           <w:szCs w:val="20"/>
-          <w:lang w:val="en-US"/>
         </w:rPr>
         <w:t xml:space="preserve"> </w:t>
       </w:r>
@@ -11743,7 +11694,6 @@
           <w:color w:val="0000FF"/>
           <w:sz w:val="20"/>
           <w:szCs w:val="20"/>
-          <w:lang w:val="en-US"/>
         </w:rPr>
         <w:t>KEY</w:t>
       </w:r>
@@ -11753,7 +11703,6 @@
           <w:color w:val="000000"/>
           <w:sz w:val="20"/>
           <w:szCs w:val="20"/>
-          <w:lang w:val="en-US"/>
         </w:rPr>
         <w:t xml:space="preserve"> </w:t>
       </w:r>
@@ -11763,7 +11712,6 @@
           <w:color w:val="0000FF"/>
           <w:sz w:val="20"/>
           <w:szCs w:val="20"/>
-          <w:lang w:val="en-US"/>
         </w:rPr>
         <w:t>(</w:t>
       </w:r>
@@ -11773,7 +11721,6 @@
           <w:color w:val="808000"/>
           <w:sz w:val="20"/>
           <w:szCs w:val="20"/>
-          <w:lang w:val="en-US"/>
         </w:rPr>
         <w:t>`id`</w:t>
       </w:r>
@@ -11783,7 +11730,6 @@
           <w:color w:val="0000FF"/>
           <w:sz w:val="20"/>
           <w:szCs w:val="20"/>
-          <w:lang w:val="en-US"/>
         </w:rPr>
         <w:t>)</w:t>
       </w:r>
@@ -11799,16 +11745,14 @@
           <w:color w:val="0000FF"/>
           <w:sz w:val="20"/>
           <w:szCs w:val="20"/>
-          <w:lang w:val="en-US"/>
-        </w:rPr>
-      </w:pPr>
-      <w:r>
-        <w:rPr>
-          <w:rFonts w:ascii="Courier New" w:hAnsi="Courier New" w:cs="Courier New"/>
-          <w:color w:val="0000FF"/>
-          <w:sz w:val="20"/>
-          <w:szCs w:val="20"/>
-          <w:lang w:val="en-US"/>
+        </w:rPr>
+      </w:pPr>
+      <w:r>
+        <w:rPr>
+          <w:rFonts w:ascii="Courier New" w:hAnsi="Courier New" w:cs="Courier New"/>
+          <w:color w:val="0000FF"/>
+          <w:sz w:val="20"/>
+          <w:szCs w:val="20"/>
         </w:rPr>
         <w:t>)</w:t>
       </w:r>
@@ -11818,7 +11762,6 @@
           <w:color w:val="000000"/>
           <w:sz w:val="20"/>
           <w:szCs w:val="20"/>
-          <w:lang w:val="en-US"/>
         </w:rPr>
         <w:t xml:space="preserve"> </w:t>
       </w:r>
@@ -11830,7 +11773,6 @@
           <w:color w:val="0000FF"/>
           <w:sz w:val="20"/>
           <w:szCs w:val="20"/>
-          <w:lang w:val="en-US"/>
         </w:rPr>
         <w:t>ENGINE</w:t>
       </w:r>
@@ -11840,12 +11782,9 @@
           <w:color w:val="0000FF"/>
           <w:sz w:val="20"/>
           <w:szCs w:val="20"/>
-          <w:lang w:val="en-US"/>
         </w:rPr>
         <w:t>=</w:t>
       </w:r>
-      <w:proofErr w:type="spellStart"/>
-      <w:proofErr w:type="gramStart"/>
       <w:r>
         <w:rPr>
           <w:rFonts w:ascii="Courier New" w:hAnsi="Courier New" w:cs="Courier New"/>
@@ -11854,22 +11793,18 @@
           <w:color w:val="800000"/>
           <w:sz w:val="20"/>
           <w:szCs w:val="20"/>
-          <w:lang w:val="en-US"/>
         </w:rPr>
         <w:t>InnoDB</w:t>
       </w:r>
-      <w:proofErr w:type="spellEnd"/>
-      <w:r>
-        <w:rPr>
-          <w:rFonts w:ascii="Courier New" w:hAnsi="Courier New" w:cs="Courier New"/>
-          <w:color w:val="0000FF"/>
-          <w:sz w:val="20"/>
-          <w:szCs w:val="20"/>
-          <w:lang w:val="en-US"/>
+      <w:r>
+        <w:rPr>
+          <w:rFonts w:ascii="Courier New" w:hAnsi="Courier New" w:cs="Courier New"/>
+          <w:color w:val="0000FF"/>
+          <w:sz w:val="20"/>
+          <w:szCs w:val="20"/>
         </w:rPr>
         <w:t>;</w:t>
       </w:r>
-      <w:proofErr w:type="gramEnd"/>
     </w:p>
     <w:p>
       <w:pPr>
@@ -11882,7 +11817,6 @@
           <w:color w:val="0000FF"/>
           <w:sz w:val="20"/>
           <w:szCs w:val="20"/>
-          <w:lang w:val="en-US"/>
         </w:rPr>
       </w:pPr>
     </w:p>
@@ -21012,6 +20946,25 @@
         <w:t>ype int. Dit is de foreign key welke verwijst naar de bijbehorende Address.</w:t>
       </w:r>
     </w:p>
+    <w:p>
+      <w:r>
+        <w:br w:type="page"/>
+      </w:r>
+    </w:p>
+    <w:p>
+      <w:pPr>
+        <w:pStyle w:val="Heading1"/>
+      </w:pPr>
+      <w:r>
+        <w:lastRenderedPageBreak/>
+        <w:t>Bijlage 1:</w:t>
+      </w:r>
+      <w:r>
+        <w:tab/>
+        <w:t>Compleet overzicht van de DDL</w:t>
+      </w:r>
+    </w:p>
+    <w:p/>
     <w:sectPr>
       <w:footerReference w:type="default" r:id="rId14"/>
       <w:pgSz w:w="11906" w:h="16838"/>
@@ -21060,6 +21013,7 @@
         <w:docPartUnique/>
       </w:docPartObj>
     </w:sdtPr>
+    <w:sdtEndPr/>
     <w:sdtContent>
       <w:sdt>
         <w:sdtPr>
@@ -21069,6 +21023,7 @@
             <w:docPartUnique/>
           </w:docPartObj>
         </w:sdtPr>
+        <w:sdtEndPr/>
         <w:sdtContent>
           <w:p>
             <w:pPr>

</xml_diff>